<commit_message>
Add some text concerning Juve-Ajax awfull match
</commit_message>
<xml_diff>
--- a/Hello dude.docx
+++ b/Hello dude.docx
@@ -13,6 +13,47 @@
           <w:lang w:val="en-GB"/>
         </w:rPr>
         <w:t>Hello dude</w:t>
+      </w:r>
+    </w:p>
+    <w:p>
+      <w:pPr>
+        <w:rPr>
+          <w:lang w:val="en-GB"/>
+        </w:rPr>
+      </w:pPr>
+      <w:r>
+        <w:rPr>
+          <w:lang w:val="en-GB"/>
+        </w:rPr>
+        <w:t xml:space="preserve">I have forgotten to say that </w:t>
+      </w:r>
+      <w:proofErr w:type="spellStart"/>
+      <w:r>
+        <w:rPr>
+          <w:lang w:val="en-GB"/>
+        </w:rPr>
+        <w:t>Juve</w:t>
+      </w:r>
+      <w:proofErr w:type="spellEnd"/>
+      <w:r>
+        <w:rPr>
+          <w:lang w:val="en-GB"/>
+        </w:rPr>
+        <w:t xml:space="preserve"> have been </w:t>
+      </w:r>
+      <w:proofErr w:type="spellStart"/>
+      <w:r>
+        <w:rPr>
+          <w:lang w:val="en-GB"/>
+        </w:rPr>
+        <w:t>loosing</w:t>
+      </w:r>
+      <w:proofErr w:type="spellEnd"/>
+      <w:r>
+        <w:rPr>
+          <w:lang w:val="en-GB"/>
+        </w:rPr>
+        <w:t xml:space="preserve"> while I working on Git</w:t>
       </w:r>
       <w:bookmarkStart w:id="0" w:name="_GoBack"/>
       <w:bookmarkEnd w:id="0"/>

</xml_diff>